<commit_message>
avances en el informe del nshore y added doc con estructura de informe de tesis
</commit_message>
<xml_diff>
--- a/neuralito/ArfGen/docs/Entregas/Informe Final/Evaluaciones.docx
+++ b/neuralito/ArfGen/docs/Entregas/Informe Final/Evaluaciones.docx
@@ -478,43 +478,37 @@
           <w:lang w:val="es-ES_tradnl"/>
         </w:rPr>
         <w:tab/>
-        <w:t xml:space="preserve">Los filtros anteriormente descriptos fueron los que finalmente se utilizaron ya que luego veremos en las evaluaciones que con estos obtuvimos los mejores resultados. Otros filtros que tuvimos en cuenta para realizar pruebas (descartados por no mejorar los resultados) fueron entre otros, utilizar las lecturas diarias del WW3 en el que la altura de la ola se acerca más al promedio </w:t>
-      </w:r>
-      <w:r>
-        <w:rPr>
+        <w:t xml:space="preserve">Los filtros anteriormente descriptos fueron los que finalmente se utilizaron ya que luego veremos en las evaluaciones que con estos obtuvimos los mejores resultados. Otros filtros que tuvimos en cuenta para realizar pruebas (descartados por no mejorar los resultados) fueron entre otros, utilizar las lecturas diarias del WW3 en el que la altura de la ola se acerca más al promedio de altura de olas de cada </w:t>
+      </w:r>
+      <w:proofErr w:type="spellStart"/>
+      <w:r>
+        <w:rPr>
+          <w:lang w:val="es-ES_tradnl"/>
+        </w:rPr>
+        <w:t>dia</w:t>
+      </w:r>
+      <w:proofErr w:type="spellEnd"/>
+      <w:r>
+        <w:rPr>
+          <w:lang w:val="es-ES_tradnl"/>
+        </w:rPr>
+        <w:t>, filtrar las lecturas cuya dirección de ola no estaba dirigida a la costa a evaluar, agrupar las lecturas en dos grupos (dos rangos de meses) que distinguen la temporada de olas grandes de la temporada de olas pequeñas, etc.</w:t>
+      </w:r>
+    </w:p>
+    <w:p>
+      <w:pPr>
+        <w:jc w:val="both"/>
+        <w:rPr>
+          <w:b/>
+          <w:lang w:val="es-ES_tradnl"/>
+        </w:rPr>
+      </w:pPr>
+      <w:r>
+        <w:rPr>
+          <w:b/>
           <w:lang w:val="es-ES_tradnl"/>
         </w:rPr>
         <w:lastRenderedPageBreak/>
-        <w:t xml:space="preserve">de altura de olas de cada </w:t>
-      </w:r>
-      <w:proofErr w:type="spellStart"/>
-      <w:r>
-        <w:rPr>
-          <w:lang w:val="es-ES_tradnl"/>
-        </w:rPr>
-        <w:t>dia</w:t>
-      </w:r>
-      <w:proofErr w:type="spellEnd"/>
-      <w:r>
-        <w:rPr>
-          <w:lang w:val="es-ES_tradnl"/>
-        </w:rPr>
-        <w:t>, filtrar las lecturas cuya dirección de ola no estaba dirigida a la costa a evaluar, agrupar las lecturas en dos grupos (dos rangos de meses) que distinguen la temporada de olas grandes de la temporada de olas pequeñas, etc.</w:t>
-      </w:r>
-    </w:p>
-    <w:p>
-      <w:pPr>
-        <w:jc w:val="both"/>
-        <w:rPr>
-          <w:b/>
-          <w:lang w:val="es-ES_tradnl"/>
-        </w:rPr>
-      </w:pPr>
-      <w:r>
-        <w:rPr>
-          <w:b/>
-          <w:lang w:val="es-ES_tradnl"/>
-        </w:rPr>
         <w:t>Entrenamiento del clasificador</w:t>
       </w:r>
       <w:r>
@@ -804,7 +798,6 @@
         </w:rPr>
       </w:pPr>
       <w:r>
-        <w:lastRenderedPageBreak/>
         <w:tab/>
       </w:r>
       <w:r>
@@ -937,6 +930,7 @@
         <w:rPr>
           <w:lang w:val="es-ES_tradnl"/>
         </w:rPr>
+        <w:lastRenderedPageBreak/>
         <w:t>Direcció</w:t>
       </w:r>
       <w:r>
@@ -1055,14 +1049,18 @@
         </w:rPr>
         <w:t xml:space="preserve">. </w:t>
       </w:r>
-      <w:proofErr w:type="gramStart"/>
-      <w:r>
-        <w:rPr>
-          <w:lang w:val="es-ES_tradnl"/>
-        </w:rPr>
-        <w:t>nrocap-1</w:t>
-      </w:r>
-      <w:proofErr w:type="gramEnd"/>
+      <w:r>
+        <w:rPr>
+          <w:lang w:val="es-ES_tradnl"/>
+        </w:rPr>
+        <w:t>4</w:t>
+      </w:r>
+      <w:r>
+        <w:rPr>
+          <w:lang w:val="es-ES_tradnl"/>
+        </w:rPr>
+        <w:t>-1</w:t>
+      </w:r>
       <w:r>
         <w:rPr>
           <w:lang w:val="es-ES_tradnl"/>
@@ -1099,7 +1097,6 @@
         <w:rPr>
           <w:lang w:val="es-ES_tradnl"/>
         </w:rPr>
-        <w:lastRenderedPageBreak/>
         <w:pict>
           <v:shapetype id="_x0000_t75" coordsize="21600,21600" o:spt="75" o:preferrelative="t" path="m@4@5l@4@11@9@11@9@5xe" filled="f" stroked="f">
             <v:stroke joinstyle="miter"/>
@@ -1120,7 +1117,7 @@
             <v:path o:extrusionok="f" gradientshapeok="t" o:connecttype="rect"/>
             <o:lock v:ext="edit" aspectratio="t"/>
           </v:shapetype>
-          <v:shape id="_x0000_i1025" type="#_x0000_t75" style="width:441.5pt;height:359.3pt">
+          <v:shape id="_x0000_i1025" type="#_x0000_t75" style="width:441.75pt;height:359.25pt">
             <v:imagedata r:id="rId5" o:title=""/>
           </v:shape>
         </w:pict>
@@ -1139,24 +1136,30 @@
         </w:rPr>
         <w:t xml:space="preserve">Fig. </w:t>
       </w:r>
-      <w:proofErr w:type="gramStart"/>
-      <w:r>
-        <w:rPr>
-          <w:lang w:val="es-ES_tradnl"/>
-        </w:rPr>
-        <w:t>nrocap-1</w:t>
-      </w:r>
-      <w:proofErr w:type="gramEnd"/>
-    </w:p>
-    <w:p>
-      <w:pPr>
-        <w:jc w:val="both"/>
-        <w:rPr>
-          <w:lang w:val="es-ES_tradnl"/>
-        </w:rPr>
-      </w:pPr>
-      <w:r>
-        <w:rPr>
+      <w:r>
+        <w:rPr>
+          <w:lang w:val="es-ES_tradnl"/>
+        </w:rPr>
+        <w:t>4</w:t>
+      </w:r>
+      <w:r>
+        <w:rPr>
+          <w:lang w:val="es-ES_tradnl"/>
+        </w:rPr>
+        <w:t>-1</w:t>
+      </w:r>
+    </w:p>
+    <w:p>
+      <w:pPr>
+        <w:jc w:val="both"/>
+        <w:rPr>
+          <w:b/>
+          <w:lang w:val="es-ES_tradnl"/>
+        </w:rPr>
+      </w:pPr>
+      <w:r>
+        <w:rPr>
+          <w:b/>
           <w:lang w:val="es-ES_tradnl"/>
         </w:rPr>
         <w:t>Prueba 1</w:t>
@@ -1205,11 +1208,13 @@
       <w:pPr>
         <w:jc w:val="both"/>
         <w:rPr>
-          <w:lang w:val="es-ES_tradnl"/>
-        </w:rPr>
-      </w:pPr>
-      <w:r>
-        <w:rPr>
+          <w:b/>
+          <w:lang w:val="es-ES_tradnl"/>
+        </w:rPr>
+      </w:pPr>
+      <w:r>
+        <w:rPr>
+          <w:b/>
           <w:lang w:val="es-ES_tradnl"/>
         </w:rPr>
         <w:t>Sin aplicar ningún algoritmo de regresión se han obtenido los siguientes resultados:</w:t>
@@ -1267,6 +1272,7 @@
           <w:color w:val="FF0000"/>
           <w:lang w:val="es-ES_tradnl"/>
         </w:rPr>
+        <w:lastRenderedPageBreak/>
         <w:t>Error absoluto medio</w:t>
       </w:r>
       <w:r>
@@ -1306,19 +1312,17 @@
         </w:rPr>
         <w:t xml:space="preserve">La Fig. </w:t>
       </w:r>
-      <w:proofErr w:type="gramStart"/>
-      <w:r>
-        <w:rPr>
-          <w:lang w:val="es-ES_tradnl"/>
-        </w:rPr>
-        <w:t>nrocap-2</w:t>
-      </w:r>
-      <w:proofErr w:type="gramEnd"/>
-      <w:r>
-        <w:rPr>
-          <w:lang w:val="es-ES_tradnl"/>
-        </w:rPr>
-        <w:t xml:space="preserve"> a continuación muestra gráficamente el valor que reporto el modelo WW3 para la altura de la ola más grande, y la altura de la mayor ola captada en la costa el mismo día para una muestra de 63 instancias al azar del conjunto de datos original.</w:t>
+      <w:r>
+        <w:rPr>
+          <w:lang w:val="es-ES_tradnl"/>
+        </w:rPr>
+        <w:t>4</w:t>
+      </w:r>
+      <w:r>
+        <w:rPr>
+          <w:lang w:val="es-ES_tradnl"/>
+        </w:rPr>
+        <w:t>-2 a continuación muestra gráficamente el valor que reporto el modelo WW3 para la altura de la ola más grande, y la altura de la mayor ola captada en la costa el mismo día para una muestra de 63 instancias al azar del conjunto de datos original.</w:t>
       </w:r>
     </w:p>
     <w:p>
@@ -1333,9 +1337,8 @@
         <w:rPr>
           <w:noProof/>
         </w:rPr>
-        <w:lastRenderedPageBreak/>
         <w:pict>
-          <v:shape id="Gráfico 3" o:spid="_x0000_i1026" type="#_x0000_t75" style="width:581.45pt;height:181.35pt;visibility:visible" o:gfxdata="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">
+          <v:shape id="Gráfico 3" o:spid="_x0000_i1026" type="#_x0000_t75" style="width:567pt;height:181.5pt;visibility:visible" o:gfxdata="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">
             <v:imagedata r:id="rId6" o:title=""/>
             <o:lock v:ext="edit" aspectratio="f"/>
           </v:shape>
@@ -1348,26 +1351,43 @@
         <w:jc w:val="center"/>
         <w:rPr>
           <w:noProof/>
-        </w:rPr>
-      </w:pPr>
-      <w:r>
-        <w:rPr>
-          <w:noProof/>
-        </w:rPr>
-        <w:t>Fig. nrocap-2</w:t>
-      </w:r>
-    </w:p>
-    <w:p>
-      <w:pPr>
-        <w:jc w:val="both"/>
-        <w:rPr>
-          <w:noProof/>
-          <w:lang w:val="es-ES_tradnl"/>
-        </w:rPr>
-      </w:pPr>
-      <w:r>
-        <w:rPr>
-          <w:noProof/>
+          <w:lang w:val="es-ES_tradnl"/>
+        </w:rPr>
+      </w:pPr>
+      <w:r>
+        <w:rPr>
+          <w:noProof/>
+          <w:lang w:val="es-ES_tradnl"/>
+        </w:rPr>
+        <w:t xml:space="preserve">Fig. </w:t>
+      </w:r>
+      <w:r>
+        <w:rPr>
+          <w:noProof/>
+          <w:lang w:val="es-ES_tradnl"/>
+        </w:rPr>
+        <w:t>4</w:t>
+      </w:r>
+      <w:r>
+        <w:rPr>
+          <w:noProof/>
+          <w:lang w:val="es-ES_tradnl"/>
+        </w:rPr>
+        <w:t>-2</w:t>
+      </w:r>
+    </w:p>
+    <w:p>
+      <w:pPr>
+        <w:jc w:val="both"/>
+        <w:rPr>
+          <w:noProof/>
+          <w:lang w:val="es-ES_tradnl"/>
+        </w:rPr>
+      </w:pPr>
+      <w:r>
+        <w:rPr>
+          <w:noProof/>
+          <w:lang w:val="es-ES_tradnl"/>
         </w:rPr>
         <w:tab/>
       </w:r>
@@ -1400,7 +1420,21 @@
           <w:noProof/>
           <w:lang w:val="es-ES_tradnl"/>
         </w:rPr>
-        <w:t>imagen, Fig. nrocap-3, vemos una tabla de dispersión que relaciona los reportes del modelo con las observaciones costeras</w:t>
+        <w:t xml:space="preserve">imagen, Fig. </w:t>
+      </w:r>
+      <w:r>
+        <w:rPr>
+          <w:noProof/>
+          <w:lang w:val="es-ES_tradnl"/>
+        </w:rPr>
+        <w:t>4</w:t>
+      </w:r>
+      <w:r>
+        <w:rPr>
+          <w:noProof/>
+          <w:lang w:val="es-ES_tradnl"/>
+        </w:rPr>
+        <w:t>-3, vemos una tabla de dispersión que relaciona los reportes del modelo con las observaciones costeras</w:t>
       </w:r>
       <w:r>
         <w:rPr>
@@ -1430,7 +1464,7 @@
         </w:rPr>
         <w:lastRenderedPageBreak/>
         <w:pict>
-          <v:shape id="Gráfico 4" o:spid="_x0000_i1027" type="#_x0000_t75" style="width:443.55pt;height:364.75pt;visibility:visible" o:gfxdata="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">
+          <v:shape id="Gráfico 4" o:spid="_x0000_i1027" type="#_x0000_t75" style="width:443.25pt;height:364.5pt;visibility:visible" o:gfxdata="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">
             <v:imagedata r:id="rId7" o:title="" cropbottom="-27f"/>
             <o:lock v:ext="edit" aspectratio="f"/>
           </v:shape>
@@ -1442,26 +1476,43 @@
         <w:jc w:val="center"/>
         <w:rPr>
           <w:noProof/>
-        </w:rPr>
-      </w:pPr>
-      <w:r>
-        <w:rPr>
-          <w:noProof/>
-        </w:rPr>
-        <w:t>Fig. nrocap-3</w:t>
-      </w:r>
-    </w:p>
-    <w:p>
-      <w:pPr>
-        <w:jc w:val="both"/>
-        <w:rPr>
-          <w:noProof/>
-          <w:lang w:val="es-ES_tradnl"/>
-        </w:rPr>
-      </w:pPr>
-      <w:r>
-        <w:rPr>
-          <w:noProof/>
+          <w:lang w:val="es-ES_tradnl"/>
+        </w:rPr>
+      </w:pPr>
+      <w:r>
+        <w:rPr>
+          <w:noProof/>
+          <w:lang w:val="es-ES_tradnl"/>
+        </w:rPr>
+        <w:t xml:space="preserve">Fig. </w:t>
+      </w:r>
+      <w:r>
+        <w:rPr>
+          <w:noProof/>
+          <w:lang w:val="es-ES_tradnl"/>
+        </w:rPr>
+        <w:t>4</w:t>
+      </w:r>
+      <w:r>
+        <w:rPr>
+          <w:noProof/>
+          <w:lang w:val="es-ES_tradnl"/>
+        </w:rPr>
+        <w:t>-3</w:t>
+      </w:r>
+    </w:p>
+    <w:p>
+      <w:pPr>
+        <w:jc w:val="both"/>
+        <w:rPr>
+          <w:noProof/>
+          <w:lang w:val="es-ES_tradnl"/>
+        </w:rPr>
+      </w:pPr>
+      <w:r>
+        <w:rPr>
+          <w:noProof/>
+          <w:lang w:val="es-ES_tradnl"/>
         </w:rPr>
         <w:tab/>
       </w:r>
@@ -1511,11 +1562,13 @@
       <w:pPr>
         <w:jc w:val="both"/>
         <w:rPr>
-          <w:lang w:val="es-ES_tradnl"/>
-        </w:rPr>
-      </w:pPr>
-      <w:r>
-        <w:rPr>
+          <w:b/>
+          <w:lang w:val="es-ES_tradnl"/>
+        </w:rPr>
+      </w:pPr>
+      <w:r>
+        <w:rPr>
+          <w:b/>
           <w:lang w:val="es-ES_tradnl"/>
         </w:rPr>
         <w:t>Regresión Lineal:</w:t>
@@ -1610,37 +1663,35 @@
         <w:rPr>
           <w:lang w:val="es-ES_tradnl"/>
         </w:rPr>
+        <w:t>En base a los datos anteriores vemos como la correlación de los datos es del 85%, lo cual es muy buena, y el error absoluto medio es de 98 cm, lo cual no es abultado en olas de alrededor de 7 u 8 metros en adelante, pero si es malo en olas de menor tamaño.</w:t>
+      </w:r>
+    </w:p>
+    <w:p>
+      <w:pPr>
+        <w:ind w:firstLine="720"/>
+        <w:jc w:val="both"/>
+        <w:rPr>
+          <w:lang w:val="es-ES_tradnl"/>
+        </w:rPr>
+      </w:pPr>
+      <w:r>
+        <w:rPr>
+          <w:lang w:val="es-ES_tradnl"/>
+        </w:rPr>
         <w:lastRenderedPageBreak/>
-        <w:t>En base a los datos anteriores vemos como la correlación de los datos es del 85%, lo cual es muy buena, y el error absoluto medio es de 98 cm, lo cual no es abultado en olas de alrededor de 7 u 8 metros en adelante, pero si es malo en olas de menor tamaño.</w:t>
-      </w:r>
-    </w:p>
-    <w:p>
-      <w:pPr>
-        <w:ind w:firstLine="720"/>
-        <w:jc w:val="both"/>
-        <w:rPr>
-          <w:lang w:val="es-ES_tradnl"/>
-        </w:rPr>
-      </w:pPr>
-      <w:r>
-        <w:rPr>
-          <w:lang w:val="es-ES_tradnl"/>
-        </w:rPr>
         <w:t xml:space="preserve">La imagen a continuación, Fig. </w:t>
       </w:r>
-      <w:proofErr w:type="gramStart"/>
-      <w:r>
-        <w:rPr>
-          <w:lang w:val="es-ES_tradnl"/>
-        </w:rPr>
-        <w:t>nrocap-4</w:t>
-      </w:r>
-      <w:proofErr w:type="gramEnd"/>
-      <w:r>
-        <w:rPr>
-          <w:lang w:val="es-ES_tradnl"/>
-        </w:rPr>
-        <w:t xml:space="preserve"> muestra nuevamente en un gráfico de líneas la relación entre la altura reportada por el modelo y la observación visual en la costa, bajo el algoritmo de regresión:</w:t>
+      <w:r>
+        <w:rPr>
+          <w:lang w:val="es-ES_tradnl"/>
+        </w:rPr>
+        <w:t>4</w:t>
+      </w:r>
+      <w:r>
+        <w:rPr>
+          <w:lang w:val="es-ES_tradnl"/>
+        </w:rPr>
+        <w:t>-4 muestra nuevamente en un gráfico de líneas la relación entre la altura reportada por el modelo y la observación visual en la costa, bajo el algoritmo de regresión:</w:t>
       </w:r>
     </w:p>
     <w:p>
@@ -1656,7 +1707,7 @@
           <w:noProof/>
         </w:rPr>
         <w:pict>
-          <v:shape id="Gráfico 5" o:spid="_x0000_i1028" type="#_x0000_t75" style="width:580.1pt;height:181.35pt;visibility:visible" o:gfxdata="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">
+          <v:shape id="Gráfico 5" o:spid="_x0000_i1028" type="#_x0000_t75" style="width:566.25pt;height:181.5pt;visibility:visible" o:gfxdata="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">
             <v:imagedata r:id="rId8" o:title="" cropbottom="-36f"/>
             <o:lock v:ext="edit" aspectratio="f"/>
           </v:shape>
@@ -1675,7 +1726,19 @@
         <w:rPr>
           <w:noProof/>
         </w:rPr>
-        <w:t>Fig. nrocap-4</w:t>
+        <w:t xml:space="preserve">Fig. </w:t>
+      </w:r>
+      <w:r>
+        <w:rPr>
+          <w:noProof/>
+        </w:rPr>
+        <w:t>4</w:t>
+      </w:r>
+      <w:r>
+        <w:rPr>
+          <w:noProof/>
+        </w:rPr>
+        <w:t>-4</w:t>
       </w:r>
     </w:p>
     <w:p>
@@ -1712,14 +1775,18 @@
         </w:rPr>
         <w:t xml:space="preserve">, Fig. </w:t>
       </w:r>
-      <w:proofErr w:type="gramStart"/>
-      <w:r>
-        <w:rPr>
-          <w:lang w:val="es-ES_tradnl"/>
-        </w:rPr>
-        <w:t>nrocap-5</w:t>
-      </w:r>
-      <w:proofErr w:type="gramEnd"/>
+      <w:r>
+        <w:rPr>
+          <w:lang w:val="es-ES_tradnl"/>
+        </w:rPr>
+        <w:t>4</w:t>
+      </w:r>
+      <w:r>
+        <w:rPr>
+          <w:lang w:val="es-ES_tradnl"/>
+        </w:rPr>
+        <w:t>-5</w:t>
+      </w:r>
       <w:r>
         <w:rPr>
           <w:lang w:val="es-ES_tradnl"/>
@@ -1740,7 +1807,7 @@
         </w:rPr>
         <w:lastRenderedPageBreak/>
         <w:pict>
-          <v:shape id="Gráfico 6" o:spid="_x0000_i1029" type="#_x0000_t75" style="width:443.55pt;height:347.1pt;visibility:visible" o:gfxdata="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">
+          <v:shape id="Gráfico 6" o:spid="_x0000_i1029" type="#_x0000_t75" style="width:443.25pt;height:347.25pt;visibility:visible" o:gfxdata="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">
             <v:imagedata r:id="rId9" o:title="" cropbottom="-38f"/>
             <o:lock v:ext="edit" aspectratio="f"/>
           </v:shape>
@@ -1752,25 +1819,42 @@
         <w:jc w:val="center"/>
         <w:rPr>
           <w:noProof/>
-        </w:rPr>
-      </w:pPr>
-      <w:r>
-        <w:rPr>
-          <w:noProof/>
-        </w:rPr>
-        <w:t>Fig. nrocap-5</w:t>
-      </w:r>
-    </w:p>
-    <w:p>
-      <w:pPr>
-        <w:jc w:val="both"/>
-        <w:rPr>
-          <w:lang w:val="es-ES_tradnl"/>
-        </w:rPr>
-      </w:pPr>
-      <w:r>
-        <w:rPr>
-          <w:noProof/>
+          <w:lang w:val="es-ES_tradnl"/>
+        </w:rPr>
+      </w:pPr>
+      <w:r>
+        <w:rPr>
+          <w:noProof/>
+          <w:lang w:val="es-ES_tradnl"/>
+        </w:rPr>
+        <w:t xml:space="preserve">Fig. </w:t>
+      </w:r>
+      <w:r>
+        <w:rPr>
+          <w:noProof/>
+          <w:lang w:val="es-ES_tradnl"/>
+        </w:rPr>
+        <w:t>4</w:t>
+      </w:r>
+      <w:r>
+        <w:rPr>
+          <w:noProof/>
+          <w:lang w:val="es-ES_tradnl"/>
+        </w:rPr>
+        <w:t>-5</w:t>
+      </w:r>
+    </w:p>
+    <w:p>
+      <w:pPr>
+        <w:jc w:val="both"/>
+        <w:rPr>
+          <w:lang w:val="es-ES_tradnl"/>
+        </w:rPr>
+      </w:pPr>
+      <w:r>
+        <w:rPr>
+          <w:noProof/>
+          <w:lang w:val="es-ES_tradnl"/>
         </w:rPr>
         <w:tab/>
       </w:r>
@@ -1791,31 +1875,1319 @@
     </w:p>
     <w:p>
       <w:pPr>
-        <w:rPr>
-          <w:lang w:val="es-ES_tradnl"/>
-        </w:rPr>
-      </w:pPr>
-    </w:p>
-    <w:p>
-      <w:pPr>
-        <w:rPr>
-          <w:lang w:val="es-ES_tradnl"/>
-        </w:rPr>
-      </w:pPr>
-    </w:p>
-    <w:p>
-      <w:pPr>
-        <w:rPr>
-          <w:lang w:val="es-ES_tradnl"/>
-        </w:rPr>
-      </w:pPr>
-    </w:p>
-    <w:p>
-      <w:pPr>
-        <w:rPr>
-          <w:lang w:val="es-ES_tradnl"/>
-        </w:rPr>
-      </w:pPr>
+        <w:jc w:val="both"/>
+        <w:rPr>
+          <w:b/>
+          <w:lang w:val="es-ES_tradnl"/>
+        </w:rPr>
+      </w:pPr>
+      <w:r>
+        <w:rPr>
+          <w:b/>
+          <w:lang w:val="es-ES_tradnl"/>
+        </w:rPr>
+        <w:t>Red Neuronal</w:t>
+      </w:r>
+      <w:r>
+        <w:rPr>
+          <w:b/>
+          <w:lang w:val="es-ES_tradnl"/>
+        </w:rPr>
+        <w:t xml:space="preserve"> (parámetros por defecto)</w:t>
+      </w:r>
+      <w:r>
+        <w:rPr>
+          <w:b/>
+          <w:lang w:val="es-ES_tradnl"/>
+        </w:rPr>
+        <w:t>:</w:t>
+      </w:r>
+    </w:p>
+    <w:p>
+      <w:pPr>
+        <w:numPr>
+          <w:ilvl w:val="0"/>
+          <w:numId w:val="3"/>
+        </w:numPr>
+        <w:jc w:val="both"/>
+      </w:pPr>
+      <w:r>
+        <w:t xml:space="preserve">Coeficiente de correlación       </w:t>
+      </w:r>
+      <w:r>
+        <w:t xml:space="preserve">        </w:t>
+      </w:r>
+      <w:r>
+        <w:t xml:space="preserve">           </w:t>
+      </w:r>
+      <w:r>
+        <w:t>0.8187</w:t>
+      </w:r>
+    </w:p>
+    <w:p>
+      <w:pPr>
+        <w:numPr>
+          <w:ilvl w:val="0"/>
+          <w:numId w:val="3"/>
+        </w:numPr>
+        <w:jc w:val="both"/>
+        <w:rPr>
+          <w:lang w:val="es-ES_tradnl"/>
+        </w:rPr>
+      </w:pPr>
+      <w:r>
+        <w:rPr>
+          <w:lang w:val="es-ES_tradnl"/>
+        </w:rPr>
+        <w:t xml:space="preserve">Error absoluto medio                    </w:t>
+      </w:r>
+      <w:r>
+        <w:rPr>
+          <w:lang w:val="es-ES_tradnl"/>
+        </w:rPr>
+        <w:t xml:space="preserve">               1</w:t>
+      </w:r>
+      <w:r>
+        <w:rPr>
+          <w:lang w:val="es-ES_tradnl"/>
+        </w:rPr>
+        <w:t>.</w:t>
+      </w:r>
+      <w:r>
+        <w:rPr>
+          <w:lang w:val="es-ES_tradnl"/>
+        </w:rPr>
+        <w:t>1522</w:t>
+      </w:r>
+      <w:r>
+        <w:rPr>
+          <w:lang w:val="es-ES_tradnl"/>
+        </w:rPr>
+        <w:t xml:space="preserve"> </w:t>
+      </w:r>
+    </w:p>
+    <w:p>
+      <w:pPr>
+        <w:numPr>
+          <w:ilvl w:val="0"/>
+          <w:numId w:val="3"/>
+        </w:numPr>
+        <w:jc w:val="both"/>
+        <w:rPr>
+          <w:lang w:val="es-ES_tradnl"/>
+        </w:rPr>
+      </w:pPr>
+      <w:r>
+        <w:rPr>
+          <w:lang w:val="es-ES_tradnl"/>
+        </w:rPr>
+        <w:t>Error absoluto cuadrático medio               1.</w:t>
+      </w:r>
+      <w:r>
+        <w:rPr>
+          <w:lang w:val="es-ES_tradnl"/>
+        </w:rPr>
+        <w:t>5608</w:t>
+      </w:r>
+    </w:p>
+    <w:p>
+      <w:pPr>
+        <w:jc w:val="both"/>
+        <w:rPr>
+          <w:lang w:val="es-ES_tradnl"/>
+        </w:rPr>
+      </w:pPr>
+    </w:p>
+    <w:p>
+      <w:pPr>
+        <w:ind w:firstLine="720"/>
+        <w:jc w:val="both"/>
+        <w:rPr>
+          <w:lang w:val="es-ES_tradnl"/>
+        </w:rPr>
+      </w:pPr>
+      <w:r>
+        <w:rPr>
+          <w:lang w:val="es-ES_tradnl"/>
+        </w:rPr>
+        <w:t xml:space="preserve">En </w:t>
+      </w:r>
+      <w:r>
+        <w:rPr>
+          <w:lang w:val="es-ES_tradnl"/>
+        </w:rPr>
+        <w:t>este caso</w:t>
+      </w:r>
+      <w:r>
+        <w:rPr>
+          <w:lang w:val="es-ES_tradnl"/>
+        </w:rPr>
+        <w:t xml:space="preserve"> la co</w:t>
+      </w:r>
+      <w:r>
+        <w:rPr>
+          <w:lang w:val="es-ES_tradnl"/>
+        </w:rPr>
+        <w:t>rrelación de los datos es de aproximadamente el 82</w:t>
+      </w:r>
+      <w:r>
+        <w:rPr>
+          <w:lang w:val="es-ES_tradnl"/>
+        </w:rPr>
+        <w:t>%, lo cual es muy buena</w:t>
+      </w:r>
+      <w:r>
+        <w:rPr>
+          <w:lang w:val="es-ES_tradnl"/>
+        </w:rPr>
+        <w:t>, pero ha disminuido un poco en comparación con el algoritmo de regresión lineal</w:t>
+      </w:r>
+      <w:r>
+        <w:rPr>
+          <w:lang w:val="es-ES_tradnl"/>
+        </w:rPr>
+        <w:t xml:space="preserve">, </w:t>
+      </w:r>
+      <w:r>
+        <w:rPr>
+          <w:lang w:val="es-ES_tradnl"/>
+        </w:rPr>
+        <w:t>el error absoluto medio es de 115</w:t>
+      </w:r>
+      <w:r>
+        <w:rPr>
+          <w:lang w:val="es-ES_tradnl"/>
+        </w:rPr>
+        <w:t xml:space="preserve"> cm, lo cual </w:t>
+      </w:r>
+      <w:r>
+        <w:rPr>
+          <w:lang w:val="es-ES_tradnl"/>
+        </w:rPr>
+        <w:t>también ha empeorado</w:t>
+      </w:r>
+      <w:r>
+        <w:rPr>
+          <w:lang w:val="es-ES_tradnl"/>
+        </w:rPr>
+        <w:t>.</w:t>
+      </w:r>
+    </w:p>
+    <w:p>
+      <w:pPr>
+        <w:ind w:firstLine="720"/>
+        <w:jc w:val="both"/>
+        <w:rPr>
+          <w:lang w:val="es-ES_tradnl"/>
+        </w:rPr>
+      </w:pPr>
+      <w:r>
+        <w:rPr>
+          <w:lang w:val="es-ES_tradnl"/>
+        </w:rPr>
+        <w:t>Gráficamente</w:t>
+      </w:r>
+      <w:r>
+        <w:rPr>
+          <w:lang w:val="es-ES_tradnl"/>
+        </w:rPr>
+        <w:t>:</w:t>
+      </w:r>
+    </w:p>
+    <w:p>
+      <w:pPr>
+        <w:ind w:left="-1418"/>
+        <w:jc w:val="both"/>
+        <w:rPr>
+          <w:noProof/>
+        </w:rPr>
+      </w:pPr>
+      <w:r>
+        <w:rPr>
+          <w:noProof/>
+        </w:rPr>
+        <w:lastRenderedPageBreak/>
+        <w:pict>
+          <v:shape id="Gráfico 1" o:spid="_x0000_i1030" type="#_x0000_t75" style="width:567.75pt;height:187.5pt;visibility:visible" o:gfxdata="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">
+            <v:imagedata r:id="rId10" o:title="" cropbottom="-17f"/>
+            <o:lock v:ext="edit" aspectratio="f"/>
+          </v:shape>
+        </w:pict>
+      </w:r>
+    </w:p>
+    <w:p>
+      <w:pPr>
+        <w:ind w:left="-1418"/>
+        <w:jc w:val="center"/>
+        <w:rPr>
+          <w:noProof/>
+          <w:lang w:val="es-ES_tradnl"/>
+        </w:rPr>
+      </w:pPr>
+      <w:r>
+        <w:rPr>
+          <w:noProof/>
+          <w:lang w:val="es-ES_tradnl"/>
+        </w:rPr>
+        <w:t>Fig. 4</w:t>
+      </w:r>
+      <w:r>
+        <w:rPr>
+          <w:noProof/>
+          <w:lang w:val="es-ES_tradnl"/>
+        </w:rPr>
+        <w:t>-6</w:t>
+      </w:r>
+    </w:p>
+    <w:p>
+      <w:pPr>
+        <w:jc w:val="center"/>
+        <w:rPr>
+          <w:noProof/>
+        </w:rPr>
+      </w:pPr>
+      <w:r>
+        <w:rPr>
+          <w:noProof/>
+        </w:rPr>
+        <w:pict>
+          <v:shape id="Gráfico 2" o:spid="_x0000_i1031" type="#_x0000_t75" style="width:438.75pt;height:336.75pt;visibility:visible" o:gfxdata="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">
+            <v:imagedata r:id="rId11" o:title="" cropbottom="-29f"/>
+            <o:lock v:ext="edit" aspectratio="f"/>
+          </v:shape>
+        </w:pict>
+      </w:r>
+    </w:p>
+    <w:p>
+      <w:pPr>
+        <w:jc w:val="center"/>
+        <w:rPr>
+          <w:noProof/>
+          <w:lang w:val="es-ES_tradnl"/>
+        </w:rPr>
+      </w:pPr>
+      <w:r>
+        <w:rPr>
+          <w:noProof/>
+          <w:lang w:val="es-ES_tradnl"/>
+        </w:rPr>
+        <w:t xml:space="preserve">Fig. </w:t>
+      </w:r>
+      <w:r>
+        <w:rPr>
+          <w:noProof/>
+          <w:lang w:val="es-ES_tradnl"/>
+        </w:rPr>
+        <w:t>4</w:t>
+      </w:r>
+      <w:r>
+        <w:rPr>
+          <w:noProof/>
+          <w:lang w:val="es-ES_tradnl"/>
+        </w:rPr>
+        <w:t>-</w:t>
+      </w:r>
+      <w:r>
+        <w:rPr>
+          <w:noProof/>
+          <w:lang w:val="es-ES_tradnl"/>
+        </w:rPr>
+        <w:t>7</w:t>
+      </w:r>
+    </w:p>
+    <w:p>
+      <w:pPr>
+        <w:jc w:val="both"/>
+        <w:rPr>
+          <w:noProof/>
+          <w:lang w:val="es-ES_tradnl"/>
+        </w:rPr>
+      </w:pPr>
+      <w:r>
+        <w:rPr>
+          <w:noProof/>
+          <w:lang w:val="es-ES_tradnl"/>
+        </w:rPr>
+        <w:tab/>
+      </w:r>
+      <w:r>
+        <w:rPr>
+          <w:noProof/>
+          <w:lang w:val="es-ES_tradnl"/>
+        </w:rPr>
+        <w:t>Si comparamos estos resultados gráficos con el algoritmo anterior de regresión lineal se nota claramente que la prediccion ha empeorado un poco pero al mismo tiempo ha mejorado en ampliamente con respecto a intentar predecir sin utilizar algoritmos de regresion. En la segunda gráfica vemos como las prediciones se acercan bastante al ideal, pero al mismo tiempo se muestran un poco mas desfazadas que con la utilización de regresión lineal.</w:t>
+      </w:r>
+    </w:p>
+    <w:p>
+      <w:pPr>
+        <w:jc w:val="both"/>
+        <w:rPr>
+          <w:b/>
+          <w:lang w:val="es-ES_tradnl"/>
+        </w:rPr>
+      </w:pPr>
+      <w:r>
+        <w:rPr>
+          <w:b/>
+          <w:lang w:val="es-ES_tradnl"/>
+        </w:rPr>
+        <w:t>Red Neuronal</w:t>
+      </w:r>
+      <w:r>
+        <w:rPr>
+          <w:b/>
+          <w:lang w:val="es-ES_tradnl"/>
+        </w:rPr>
+        <w:t xml:space="preserve"> (</w:t>
+      </w:r>
+      <w:r>
+        <w:rPr>
+          <w:b/>
+          <w:lang w:val="es-ES_tradnl"/>
+        </w:rPr>
+        <w:t>parámetros</w:t>
+      </w:r>
+      <w:r>
+        <w:rPr>
+          <w:b/>
+          <w:lang w:val="es-ES_tradnl"/>
+        </w:rPr>
+        <w:t xml:space="preserve"> ó</w:t>
+      </w:r>
+      <w:r>
+        <w:rPr>
+          <w:b/>
+          <w:lang w:val="es-ES_tradnl"/>
+        </w:rPr>
+        <w:t>ptimos</w:t>
+      </w:r>
+      <w:r>
+        <w:rPr>
+          <w:b/>
+          <w:lang w:val="es-ES_tradnl"/>
+        </w:rPr>
+        <w:t>)</w:t>
+      </w:r>
+      <w:r>
+        <w:rPr>
+          <w:b/>
+          <w:lang w:val="es-ES_tradnl"/>
+        </w:rPr>
+        <w:t>:</w:t>
+      </w:r>
+    </w:p>
+    <w:p>
+      <w:pPr>
+        <w:numPr>
+          <w:ilvl w:val="0"/>
+          <w:numId w:val="3"/>
+        </w:numPr>
+        <w:jc w:val="both"/>
+      </w:pPr>
+      <w:r>
+        <w:lastRenderedPageBreak/>
+        <w:t xml:space="preserve">Coeficiente de correlación       </w:t>
+      </w:r>
+      <w:r>
+        <w:t xml:space="preserve">        </w:t>
+      </w:r>
+      <w:r>
+        <w:t xml:space="preserve">           </w:t>
+      </w:r>
+      <w:r>
+        <w:t>0.8838</w:t>
+      </w:r>
+    </w:p>
+    <w:p>
+      <w:pPr>
+        <w:numPr>
+          <w:ilvl w:val="0"/>
+          <w:numId w:val="3"/>
+        </w:numPr>
+        <w:jc w:val="both"/>
+        <w:rPr>
+          <w:lang w:val="es-ES_tradnl"/>
+        </w:rPr>
+      </w:pPr>
+      <w:r>
+        <w:rPr>
+          <w:lang w:val="es-ES_tradnl"/>
+        </w:rPr>
+        <w:t xml:space="preserve">Error absoluto medio                    </w:t>
+      </w:r>
+      <w:r>
+        <w:rPr>
+          <w:lang w:val="es-ES_tradnl"/>
+        </w:rPr>
+        <w:t xml:space="preserve">               0</w:t>
+      </w:r>
+      <w:r>
+        <w:rPr>
+          <w:lang w:val="es-ES_tradnl"/>
+        </w:rPr>
+        <w:t>.</w:t>
+      </w:r>
+      <w:r>
+        <w:rPr>
+          <w:lang w:val="es-ES_tradnl"/>
+        </w:rPr>
+        <w:t>8662</w:t>
+      </w:r>
+      <w:r>
+        <w:rPr>
+          <w:lang w:val="es-ES_tradnl"/>
+        </w:rPr>
+        <w:t xml:space="preserve"> </w:t>
+      </w:r>
+    </w:p>
+    <w:p>
+      <w:pPr>
+        <w:numPr>
+          <w:ilvl w:val="0"/>
+          <w:numId w:val="3"/>
+        </w:numPr>
+        <w:jc w:val="both"/>
+        <w:rPr>
+          <w:lang w:val="es-ES_tradnl"/>
+        </w:rPr>
+      </w:pPr>
+      <w:r>
+        <w:rPr>
+          <w:lang w:val="es-ES_tradnl"/>
+        </w:rPr>
+        <w:t>Error absoluto cuadrático medio               1.</w:t>
+      </w:r>
+      <w:r>
+        <w:rPr>
+          <w:lang w:val="es-ES_tradnl"/>
+        </w:rPr>
+        <w:t>2519</w:t>
+      </w:r>
+    </w:p>
+    <w:p>
+      <w:pPr>
+        <w:jc w:val="both"/>
+        <w:rPr>
+          <w:lang w:val="es-ES_tradnl"/>
+        </w:rPr>
+      </w:pPr>
+    </w:p>
+    <w:p>
+      <w:pPr>
+        <w:ind w:firstLine="720"/>
+        <w:jc w:val="both"/>
+        <w:rPr>
+          <w:lang w:val="es-ES_tradnl"/>
+        </w:rPr>
+      </w:pPr>
+      <w:r>
+        <w:rPr>
+          <w:lang w:val="es-ES_tradnl"/>
+        </w:rPr>
+        <w:t xml:space="preserve">En </w:t>
+      </w:r>
+      <w:r>
+        <w:rPr>
+          <w:lang w:val="es-ES_tradnl"/>
+        </w:rPr>
+        <w:t>este caso</w:t>
+      </w:r>
+      <w:r>
+        <w:rPr>
+          <w:lang w:val="es-ES_tradnl"/>
+        </w:rPr>
+        <w:t xml:space="preserve"> la co</w:t>
+      </w:r>
+      <w:r>
+        <w:rPr>
+          <w:lang w:val="es-ES_tradnl"/>
+        </w:rPr>
+        <w:t>rrelación de los datos es de aproximadamente el 88,4</w:t>
+      </w:r>
+      <w:r>
+        <w:rPr>
+          <w:lang w:val="es-ES_tradnl"/>
+        </w:rPr>
+        <w:t xml:space="preserve">%, </w:t>
+      </w:r>
+      <w:r>
+        <w:rPr>
+          <w:lang w:val="es-ES_tradnl"/>
+        </w:rPr>
+        <w:t xml:space="preserve">también </w:t>
+      </w:r>
+      <w:r>
+        <w:rPr>
+          <w:lang w:val="es-ES_tradnl"/>
+        </w:rPr>
+        <w:t>muy buena</w:t>
+      </w:r>
+      <w:r>
+        <w:rPr>
+          <w:lang w:val="es-ES_tradnl"/>
+        </w:rPr>
+        <w:t>, mejorando todos las evaluaciones previas</w:t>
+      </w:r>
+      <w:r>
+        <w:rPr>
+          <w:lang w:val="es-ES_tradnl"/>
+        </w:rPr>
+        <w:t xml:space="preserve">, </w:t>
+      </w:r>
+      <w:r>
+        <w:rPr>
+          <w:lang w:val="es-ES_tradnl"/>
+        </w:rPr>
+        <w:t>el error absoluto medio es de 86,6</w:t>
+      </w:r>
+      <w:r>
+        <w:rPr>
+          <w:lang w:val="es-ES_tradnl"/>
+        </w:rPr>
+        <w:t xml:space="preserve"> cm, lo cual </w:t>
+      </w:r>
+      <w:r>
+        <w:rPr>
+          <w:lang w:val="es-ES_tradnl"/>
+        </w:rPr>
+        <w:t>ha disminuido casi 12 cm en comparación con la regresión lineal, este algoritmo ha dado resultados muy confiables en la evaluación de esta costa de la isla</w:t>
+      </w:r>
+      <w:r>
+        <w:rPr>
+          <w:lang w:val="es-ES_tradnl"/>
+        </w:rPr>
+        <w:t>.</w:t>
+      </w:r>
+    </w:p>
+    <w:p>
+      <w:pPr>
+        <w:ind w:firstLine="720"/>
+        <w:jc w:val="both"/>
+        <w:rPr>
+          <w:lang w:val="es-ES_tradnl"/>
+        </w:rPr>
+      </w:pPr>
+      <w:r>
+        <w:rPr>
+          <w:lang w:val="es-ES_tradnl"/>
+        </w:rPr>
+        <w:t>Gráficamente:</w:t>
+      </w:r>
+    </w:p>
+    <w:p>
+      <w:pPr>
+        <w:ind w:left="-1418"/>
+        <w:jc w:val="both"/>
+        <w:rPr>
+          <w:noProof/>
+        </w:rPr>
+      </w:pPr>
+      <w:r>
+        <w:rPr>
+          <w:noProof/>
+        </w:rPr>
+        <w:pict>
+          <v:shape id="_x0000_i1032" type="#_x0000_t75" style="width:567pt;height:173.25pt;visibility:visible" o:gfxdata="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">
+            <v:imagedata r:id="rId12" o:title=""/>
+            <o:lock v:ext="edit" aspectratio="f"/>
+          </v:shape>
+        </w:pict>
+      </w:r>
+    </w:p>
+    <w:p>
+      <w:pPr>
+        <w:ind w:left="-1418"/>
+        <w:jc w:val="center"/>
+        <w:rPr>
+          <w:noProof/>
+          <w:lang w:val="es-ES_tradnl"/>
+        </w:rPr>
+      </w:pPr>
+      <w:r>
+        <w:rPr>
+          <w:noProof/>
+          <w:lang w:val="es-ES_tradnl"/>
+        </w:rPr>
+        <w:t>Fig. 4</w:t>
+      </w:r>
+      <w:r>
+        <w:rPr>
+          <w:noProof/>
+          <w:lang w:val="es-ES_tradnl"/>
+        </w:rPr>
+        <w:t>-8</w:t>
+      </w:r>
+    </w:p>
+    <w:p>
+      <w:pPr>
+        <w:jc w:val="center"/>
+        <w:rPr>
+          <w:noProof/>
+        </w:rPr>
+      </w:pPr>
+      <w:r>
+        <w:rPr>
+          <w:noProof/>
+        </w:rPr>
+        <w:lastRenderedPageBreak/>
+        <w:pict>
+          <v:shape id="_x0000_i1033" type="#_x0000_t75" style="width:438.75pt;height:344.25pt;visibility:visible" o:gfxdata="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">
+            <v:imagedata r:id="rId13" o:title=""/>
+            <o:lock v:ext="edit" aspectratio="f"/>
+          </v:shape>
+        </w:pict>
+      </w:r>
+    </w:p>
+    <w:p>
+      <w:pPr>
+        <w:jc w:val="center"/>
+        <w:rPr>
+          <w:noProof/>
+          <w:lang w:val="es-ES_tradnl"/>
+        </w:rPr>
+      </w:pPr>
+      <w:r>
+        <w:rPr>
+          <w:noProof/>
+          <w:lang w:val="es-ES_tradnl"/>
+        </w:rPr>
+        <w:t xml:space="preserve">Fig. </w:t>
+      </w:r>
+      <w:r>
+        <w:rPr>
+          <w:noProof/>
+          <w:lang w:val="es-ES_tradnl"/>
+        </w:rPr>
+        <w:t>4</w:t>
+      </w:r>
+      <w:r>
+        <w:rPr>
+          <w:noProof/>
+          <w:lang w:val="es-ES_tradnl"/>
+        </w:rPr>
+        <w:t>-</w:t>
+      </w:r>
+      <w:r>
+        <w:rPr>
+          <w:noProof/>
+          <w:lang w:val="es-ES_tradnl"/>
+        </w:rPr>
+        <w:t>9</w:t>
+      </w:r>
+    </w:p>
+    <w:p>
+      <w:pPr>
+        <w:jc w:val="both"/>
+        <w:rPr>
+          <w:noProof/>
+          <w:lang w:val="es-ES_tradnl"/>
+        </w:rPr>
+      </w:pPr>
+      <w:r>
+        <w:rPr>
+          <w:noProof/>
+          <w:lang w:val="es-ES_tradnl"/>
+        </w:rPr>
+        <w:tab/>
+      </w:r>
+      <w:r>
+        <w:rPr>
+          <w:noProof/>
+          <w:lang w:val="es-ES_tradnl"/>
+        </w:rPr>
+        <w:t xml:space="preserve">Son claras las mejoras con respecto al algoritmo de regresión lineal en ambas graficas, en la primera la linea roja que representa a las predicciones se superpone practicamente sobre la linea azul de observaciones, y vemos como en la tabla de dispersión los datos se acercan todavía </w:t>
+      </w:r>
+      <w:r>
+        <w:rPr>
+          <w:noProof/>
+          <w:lang w:val="es-ES_tradnl"/>
+        </w:rPr>
+        <w:t>un poco más al ideal, asi mismo, la mejoria con respecto a la red neuronal sin parametrizar es notoria.</w:t>
+      </w:r>
+    </w:p>
+    <w:p>
+      <w:pPr>
+        <w:jc w:val="both"/>
+        <w:rPr>
+          <w:b/>
+          <w:lang w:val="es-ES_tradnl"/>
+        </w:rPr>
+      </w:pPr>
+      <w:r>
+        <w:rPr>
+          <w:b/>
+          <w:lang w:val="es-ES_tradnl"/>
+        </w:rPr>
+        <w:t>Máquina de soporte vectorial (</w:t>
+      </w:r>
+      <w:r>
+        <w:rPr>
+          <w:b/>
+          <w:lang w:val="es-ES_tradnl"/>
+        </w:rPr>
+        <w:t>parámetros por defecto</w:t>
+      </w:r>
+      <w:r>
+        <w:rPr>
+          <w:b/>
+          <w:lang w:val="es-ES_tradnl"/>
+        </w:rPr>
+        <w:t>)</w:t>
+      </w:r>
+      <w:r>
+        <w:rPr>
+          <w:b/>
+          <w:lang w:val="es-ES_tradnl"/>
+        </w:rPr>
+        <w:t>:</w:t>
+      </w:r>
+    </w:p>
+    <w:p>
+      <w:pPr>
+        <w:numPr>
+          <w:ilvl w:val="0"/>
+          <w:numId w:val="3"/>
+        </w:numPr>
+        <w:jc w:val="both"/>
+      </w:pPr>
+      <w:r>
+        <w:t xml:space="preserve">Coeficiente de correlación       </w:t>
+      </w:r>
+      <w:r>
+        <w:t xml:space="preserve">        </w:t>
+      </w:r>
+      <w:r>
+        <w:t xml:space="preserve">           </w:t>
+      </w:r>
+      <w:r>
+        <w:t>0.8588</w:t>
+      </w:r>
+    </w:p>
+    <w:p>
+      <w:pPr>
+        <w:numPr>
+          <w:ilvl w:val="0"/>
+          <w:numId w:val="3"/>
+        </w:numPr>
+        <w:jc w:val="both"/>
+        <w:rPr>
+          <w:lang w:val="es-ES_tradnl"/>
+        </w:rPr>
+      </w:pPr>
+      <w:r>
+        <w:rPr>
+          <w:lang w:val="es-ES_tradnl"/>
+        </w:rPr>
+        <w:t xml:space="preserve">Error absoluto medio                    </w:t>
+      </w:r>
+      <w:r>
+        <w:rPr>
+          <w:lang w:val="es-ES_tradnl"/>
+        </w:rPr>
+        <w:t xml:space="preserve">               0</w:t>
+      </w:r>
+      <w:r>
+        <w:rPr>
+          <w:lang w:val="es-ES_tradnl"/>
+        </w:rPr>
+        <w:t>.</w:t>
+      </w:r>
+      <w:r>
+        <w:rPr>
+          <w:lang w:val="es-ES_tradnl"/>
+        </w:rPr>
+        <w:t>9634</w:t>
+      </w:r>
+      <w:r>
+        <w:rPr>
+          <w:lang w:val="es-ES_tradnl"/>
+        </w:rPr>
+        <w:t xml:space="preserve"> </w:t>
+      </w:r>
+    </w:p>
+    <w:p>
+      <w:pPr>
+        <w:numPr>
+          <w:ilvl w:val="0"/>
+          <w:numId w:val="3"/>
+        </w:numPr>
+        <w:jc w:val="both"/>
+        <w:rPr>
+          <w:lang w:val="es-ES_tradnl"/>
+        </w:rPr>
+      </w:pPr>
+      <w:r>
+        <w:rPr>
+          <w:lang w:val="es-ES_tradnl"/>
+        </w:rPr>
+        <w:t>Error absoluto cuadrático medio               1.</w:t>
+      </w:r>
+      <w:r>
+        <w:rPr>
+          <w:lang w:val="es-ES_tradnl"/>
+        </w:rPr>
+        <w:t>3969</w:t>
+      </w:r>
+    </w:p>
+    <w:p>
+      <w:pPr>
+        <w:jc w:val="both"/>
+        <w:rPr>
+          <w:lang w:val="es-ES_tradnl"/>
+        </w:rPr>
+      </w:pPr>
+    </w:p>
+    <w:p>
+      <w:pPr>
+        <w:ind w:firstLine="720"/>
+        <w:jc w:val="both"/>
+        <w:rPr>
+          <w:lang w:val="es-ES_tradnl"/>
+        </w:rPr>
+      </w:pPr>
+      <w:r>
+        <w:rPr>
+          <w:lang w:val="es-ES_tradnl"/>
+        </w:rPr>
+        <w:t>Los resultados en este caso son muy similares al algoritmo de regresión lineal, un poco por debajo del algoritmo anterior</w:t>
+      </w:r>
+      <w:r>
+        <w:rPr>
+          <w:lang w:val="es-ES_tradnl"/>
+        </w:rPr>
+        <w:t>.</w:t>
+      </w:r>
+    </w:p>
+    <w:p>
+      <w:pPr>
+        <w:ind w:firstLine="720"/>
+        <w:jc w:val="both"/>
+        <w:rPr>
+          <w:lang w:val="es-ES_tradnl"/>
+        </w:rPr>
+      </w:pPr>
+      <w:r>
+        <w:rPr>
+          <w:lang w:val="es-ES_tradnl"/>
+        </w:rPr>
+        <w:t>Gráficamente:</w:t>
+      </w:r>
+    </w:p>
+    <w:p>
+      <w:pPr>
+        <w:ind w:left="-1418"/>
+        <w:jc w:val="both"/>
+        <w:rPr>
+          <w:noProof/>
+        </w:rPr>
+      </w:pPr>
+      <w:r>
+        <w:rPr>
+          <w:noProof/>
+        </w:rPr>
+        <w:lastRenderedPageBreak/>
+        <w:pict>
+          <v:shape id="_x0000_i1034" type="#_x0000_t75" style="width:567pt;height:173.25pt;visibility:visible" o:gfxdata="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">
+            <v:imagedata r:id="rId14" o:title=""/>
+            <o:lock v:ext="edit" aspectratio="f"/>
+          </v:shape>
+        </w:pict>
+      </w:r>
+    </w:p>
+    <w:p>
+      <w:pPr>
+        <w:ind w:left="-1418"/>
+        <w:jc w:val="center"/>
+        <w:rPr>
+          <w:noProof/>
+          <w:lang w:val="es-ES_tradnl"/>
+        </w:rPr>
+      </w:pPr>
+      <w:r>
+        <w:rPr>
+          <w:noProof/>
+          <w:lang w:val="es-ES_tradnl"/>
+        </w:rPr>
+        <w:t>Fig. 4</w:t>
+      </w:r>
+      <w:r>
+        <w:rPr>
+          <w:noProof/>
+          <w:lang w:val="es-ES_tradnl"/>
+        </w:rPr>
+        <w:t>-10</w:t>
+      </w:r>
+    </w:p>
+    <w:p>
+      <w:pPr>
+        <w:jc w:val="center"/>
+        <w:rPr>
+          <w:noProof/>
+        </w:rPr>
+      </w:pPr>
+      <w:r>
+        <w:rPr>
+          <w:noProof/>
+        </w:rPr>
+        <w:pict>
+          <v:shape id="_x0000_i1035" type="#_x0000_t75" style="width:425.25pt;height:343.5pt;visibility:visible" o:gfxdata="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">
+            <v:imagedata r:id="rId15" o:title=""/>
+            <o:lock v:ext="edit" aspectratio="f"/>
+          </v:shape>
+        </w:pict>
+      </w:r>
+    </w:p>
+    <w:p>
+      <w:pPr>
+        <w:jc w:val="center"/>
+        <w:rPr>
+          <w:noProof/>
+          <w:lang w:val="es-ES_tradnl"/>
+        </w:rPr>
+      </w:pPr>
+      <w:r>
+        <w:rPr>
+          <w:noProof/>
+          <w:lang w:val="es-ES_tradnl"/>
+        </w:rPr>
+        <w:t xml:space="preserve">Fig. </w:t>
+      </w:r>
+      <w:r>
+        <w:rPr>
+          <w:noProof/>
+          <w:lang w:val="es-ES_tradnl"/>
+        </w:rPr>
+        <w:t>4</w:t>
+      </w:r>
+      <w:r>
+        <w:rPr>
+          <w:noProof/>
+          <w:lang w:val="es-ES_tradnl"/>
+        </w:rPr>
+        <w:t>-</w:t>
+      </w:r>
+      <w:r>
+        <w:rPr>
+          <w:noProof/>
+          <w:lang w:val="es-ES_tradnl"/>
+        </w:rPr>
+        <w:t>11</w:t>
+      </w:r>
+    </w:p>
+    <w:p>
+      <w:pPr>
+        <w:jc w:val="both"/>
+        <w:rPr>
+          <w:noProof/>
+          <w:lang w:val="es-ES_tradnl"/>
+        </w:rPr>
+      </w:pPr>
+      <w:r>
+        <w:rPr>
+          <w:noProof/>
+          <w:lang w:val="es-ES_tradnl"/>
+        </w:rPr>
+        <w:tab/>
+      </w:r>
+      <w:r>
+        <w:rPr>
+          <w:noProof/>
+          <w:lang w:val="es-ES_tradnl"/>
+        </w:rPr>
+        <w:t>Presenta gráficas muy similares a las del algoritmo de regresión lineal, al igual que los resultados numéricos, los cuales son muy buenos</w:t>
+      </w:r>
+      <w:r>
+        <w:rPr>
+          <w:noProof/>
+          <w:lang w:val="es-ES_tradnl"/>
+        </w:rPr>
+        <w:t>.</w:t>
+      </w:r>
+    </w:p>
+    <w:p>
+      <w:pPr>
+        <w:jc w:val="both"/>
+        <w:rPr>
+          <w:b/>
+          <w:lang w:val="es-ES_tradnl"/>
+        </w:rPr>
+      </w:pPr>
+      <w:r>
+        <w:rPr>
+          <w:b/>
+          <w:lang w:val="es-ES_tradnl"/>
+        </w:rPr>
+        <w:t>Máquina de soporte vectorial (parámetros óptimos)</w:t>
+      </w:r>
+      <w:r>
+        <w:rPr>
+          <w:b/>
+          <w:lang w:val="es-ES_tradnl"/>
+        </w:rPr>
+        <w:t>:</w:t>
+      </w:r>
+    </w:p>
+    <w:p>
+      <w:pPr>
+        <w:numPr>
+          <w:ilvl w:val="0"/>
+          <w:numId w:val="3"/>
+        </w:numPr>
+        <w:jc w:val="both"/>
+      </w:pPr>
+      <w:r>
+        <w:t xml:space="preserve">Coeficiente de correlación       </w:t>
+      </w:r>
+      <w:r>
+        <w:t xml:space="preserve">        </w:t>
+      </w:r>
+      <w:r>
+        <w:t xml:space="preserve">           </w:t>
+      </w:r>
+      <w:r>
+        <w:t>0.8873</w:t>
+      </w:r>
+    </w:p>
+    <w:p>
+      <w:pPr>
+        <w:numPr>
+          <w:ilvl w:val="0"/>
+          <w:numId w:val="3"/>
+        </w:numPr>
+        <w:jc w:val="both"/>
+        <w:rPr>
+          <w:lang w:val="es-ES_tradnl"/>
+        </w:rPr>
+      </w:pPr>
+      <w:r>
+        <w:rPr>
+          <w:lang w:val="es-ES_tradnl"/>
+        </w:rPr>
+        <w:t xml:space="preserve">Error absoluto medio                    </w:t>
+      </w:r>
+      <w:r>
+        <w:rPr>
+          <w:lang w:val="es-ES_tradnl"/>
+        </w:rPr>
+        <w:t xml:space="preserve">               0</w:t>
+      </w:r>
+      <w:r>
+        <w:rPr>
+          <w:lang w:val="es-ES_tradnl"/>
+        </w:rPr>
+        <w:t>.</w:t>
+      </w:r>
+      <w:r>
+        <w:rPr>
+          <w:lang w:val="es-ES_tradnl"/>
+        </w:rPr>
+        <w:t>8259</w:t>
+      </w:r>
+      <w:r>
+        <w:rPr>
+          <w:lang w:val="es-ES_tradnl"/>
+        </w:rPr>
+        <w:t xml:space="preserve"> </w:t>
+      </w:r>
+    </w:p>
+    <w:p>
+      <w:pPr>
+        <w:numPr>
+          <w:ilvl w:val="0"/>
+          <w:numId w:val="3"/>
+        </w:numPr>
+        <w:jc w:val="both"/>
+        <w:rPr>
+          <w:lang w:val="es-ES_tradnl"/>
+        </w:rPr>
+      </w:pPr>
+      <w:r>
+        <w:rPr>
+          <w:lang w:val="es-ES_tradnl"/>
+        </w:rPr>
+        <w:lastRenderedPageBreak/>
+        <w:t>Error absoluto cuadrático medio               1.</w:t>
+      </w:r>
+      <w:r>
+        <w:rPr>
+          <w:lang w:val="es-ES_tradnl"/>
+        </w:rPr>
+        <w:t>2527</w:t>
+      </w:r>
+    </w:p>
+    <w:p>
+      <w:pPr>
+        <w:jc w:val="both"/>
+        <w:rPr>
+          <w:lang w:val="es-ES_tradnl"/>
+        </w:rPr>
+      </w:pPr>
+    </w:p>
+    <w:p>
+      <w:pPr>
+        <w:ind w:firstLine="720"/>
+        <w:jc w:val="both"/>
+        <w:rPr>
+          <w:lang w:val="es-ES_tradnl"/>
+        </w:rPr>
+      </w:pPr>
+      <w:r>
+        <w:rPr>
+          <w:lang w:val="es-ES_tradnl"/>
+        </w:rPr>
+        <w:t>En este caso, con una máquina óptimamente configurada obtuvimos los mejores resultados con esta estrategia para los años 2003 y 2004 en el North Shore (costa norte de Oahu)</w:t>
+      </w:r>
+      <w:r>
+        <w:rPr>
+          <w:lang w:val="es-ES_tradnl"/>
+        </w:rPr>
+        <w:t>.</w:t>
+      </w:r>
+      <w:r>
+        <w:rPr>
+          <w:lang w:val="es-ES_tradnl"/>
+        </w:rPr>
+        <w:t xml:space="preserve"> Por muy poco mejora a la red neuronal configurada.</w:t>
+      </w:r>
+    </w:p>
+    <w:p>
+      <w:pPr>
+        <w:ind w:firstLine="720"/>
+        <w:jc w:val="both"/>
+        <w:rPr>
+          <w:lang w:val="es-ES_tradnl"/>
+        </w:rPr>
+      </w:pPr>
+      <w:r>
+        <w:rPr>
+          <w:lang w:val="es-ES_tradnl"/>
+        </w:rPr>
+        <w:t>Gráficamente:</w:t>
+      </w:r>
+    </w:p>
+    <w:p>
+      <w:pPr>
+        <w:ind w:left="-1418"/>
+        <w:jc w:val="both"/>
+        <w:rPr>
+          <w:noProof/>
+        </w:rPr>
+      </w:pPr>
+      <w:r>
+        <w:rPr>
+          <w:noProof/>
+        </w:rPr>
+        <w:pict>
+          <v:shape id="Gráfico 7" o:spid="_x0000_i1036" type="#_x0000_t75" style="width:567pt;height:195pt;visibility:visible" o:gfxdata="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">
+            <v:imagedata r:id="rId16" o:title="" cropbottom="-16f"/>
+            <o:lock v:ext="edit" aspectratio="f"/>
+          </v:shape>
+        </w:pict>
+      </w:r>
+    </w:p>
+    <w:p>
+      <w:pPr>
+        <w:ind w:left="-1418"/>
+        <w:jc w:val="center"/>
+        <w:rPr>
+          <w:noProof/>
+          <w:lang w:val="es-ES_tradnl"/>
+        </w:rPr>
+      </w:pPr>
+      <w:r>
+        <w:rPr>
+          <w:noProof/>
+          <w:lang w:val="es-ES_tradnl"/>
+        </w:rPr>
+        <w:t>Fig. 4</w:t>
+      </w:r>
+      <w:r>
+        <w:rPr>
+          <w:noProof/>
+          <w:lang w:val="es-ES_tradnl"/>
+        </w:rPr>
+        <w:t>-12</w:t>
+      </w:r>
+    </w:p>
+    <w:p>
+      <w:pPr>
+        <w:jc w:val="center"/>
+        <w:rPr>
+          <w:noProof/>
+        </w:rPr>
+      </w:pPr>
+      <w:r>
+        <w:rPr>
+          <w:noProof/>
+        </w:rPr>
+        <w:pict>
+          <v:shape id="Gráfico 8" o:spid="_x0000_i1037" type="#_x0000_t75" style="width:443.25pt;height:330pt;visibility:visible" o:gfxdata="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">
+            <v:imagedata r:id="rId17" o:title=""/>
+            <o:lock v:ext="edit" aspectratio="f"/>
+          </v:shape>
+        </w:pict>
+      </w:r>
+    </w:p>
+    <w:p>
+      <w:pPr>
+        <w:jc w:val="center"/>
+        <w:rPr>
+          <w:noProof/>
+          <w:lang w:val="es-ES_tradnl"/>
+        </w:rPr>
+      </w:pPr>
+      <w:r>
+        <w:rPr>
+          <w:noProof/>
+          <w:lang w:val="es-ES_tradnl"/>
+        </w:rPr>
+        <w:lastRenderedPageBreak/>
+        <w:t xml:space="preserve">Fig. </w:t>
+      </w:r>
+      <w:r>
+        <w:rPr>
+          <w:noProof/>
+          <w:lang w:val="es-ES_tradnl"/>
+        </w:rPr>
+        <w:t>4</w:t>
+      </w:r>
+      <w:r>
+        <w:rPr>
+          <w:noProof/>
+          <w:lang w:val="es-ES_tradnl"/>
+        </w:rPr>
+        <w:t>-</w:t>
+      </w:r>
+      <w:r>
+        <w:rPr>
+          <w:noProof/>
+          <w:lang w:val="es-ES_tradnl"/>
+        </w:rPr>
+        <w:t>13</w:t>
+      </w:r>
+    </w:p>
+    <w:p>
+      <w:pPr>
+        <w:jc w:val="both"/>
+        <w:rPr>
+          <w:noProof/>
+          <w:lang w:val="es-ES_tradnl"/>
+        </w:rPr>
+      </w:pPr>
+      <w:r>
+        <w:rPr>
+          <w:noProof/>
+          <w:lang w:val="es-ES_tradnl"/>
+        </w:rPr>
+        <w:tab/>
+      </w:r>
+      <w:r>
+        <w:rPr>
+          <w:noProof/>
+          <w:lang w:val="es-ES_tradnl"/>
+        </w:rPr>
+        <w:t>Estas mejoras también se hacen presentes en el gráfico de dispersión donde vemos que las predicciónes se acercan bastante al ideal, salvo en algunos casos aislados que fallaron de forma similar en la mayoría de los algoritmos y configuraciones. Estos pocos casos parecieran ser los que definen el grado de error medio y cuadrático de los datos.</w:t>
+      </w:r>
     </w:p>
     <w:p>
       <w:pPr>
@@ -1825,8 +3197,8 @@
       </w:pPr>
     </w:p>
     <w:sectPr>
-      <w:pgSz w:w="12240" w:h="15840"/>
-      <w:pgMar w:top="1417" w:right="1701" w:bottom="1417" w:left="1701" w:header="708" w:footer="708" w:gutter="0"/>
+      <w:pgSz w:w="11907" w:h="16839" w:code="9"/>
+      <w:pgMar w:top="1417" w:right="1701" w:bottom="1417" w:left="1701" w:header="709" w:footer="709" w:gutter="0"/>
       <w:cols w:space="708"/>
       <w:docGrid w:linePitch="360"/>
     </w:sectPr>

</xml_diff>